<commit_message>
Adding last round of distsys revisions take 2
git-svn-id: http://www.aosabook.org/svn/volume2@638 dd5aa6cc-de63-413d-92ad-03a14aac4e6a
</commit_message>
<xml_diff>
--- a/raw/distsys/ScalableWebArchitecturev6.docx
+++ b/raw/distsys/ScalableWebArchitecturev6.docx
@@ -2319,435 +2319,24 @@
       <w:r>
         <w:t xml:space="preserve">  This can help with scalability and manageability, but is not without risk.</w:t>
       </w:r>
-    </w:p>
-    <w:p/>
-    <w:p>
-      <w:pPr>
-        <w:rPr>
-          <w:u w:val="single"/>
-        </w:rPr>
-      </w:pPr>
-      <w:r>
-        <w:rPr>
-          <w:u w:val="single"/>
-        </w:rPr>
-        <w:t xml:space="preserve">Handling Failures </w:t>
-      </w:r>
-    </w:p>
-    <w:p>
-      <w:r>
-        <w:t>When it comes to failures, most fall into one of two buckets: hardware or software related.</w:t>
-      </w:r>
-    </w:p>
-    <w:p>
-      <w:pPr>
-        <w:pStyle w:val="ListParagraph"/>
-        <w:numPr>
-          <w:ilvl w:val="0"/>
-          <w:numId w:val="5"/>
-        </w:numPr>
-      </w:pPr>
-      <w:r>
-        <w:t xml:space="preserve">Hardware failures used to be </w:t>
-      </w:r>
-      <w:r>
-        <w:t>more</w:t>
-      </w:r>
-      <w:r>
-        <w:t xml:space="preserve"> common, but with all of the</w:t>
-      </w:r>
-      <w:r>
-        <w:t xml:space="preserve"> recent</w:t>
-      </w:r>
-      <w:r>
-        <w:t xml:space="preserve"> innovations in hardware design and manufacturing they tend to be fewer and far between</w:t>
-      </w:r>
-      <w:r>
-        <w:t xml:space="preserve"> with </w:t>
-      </w:r>
-      <w:r>
-        <w:t>most of these physical failures tend</w:t>
-      </w:r>
-      <w:r>
-        <w:t>ing</w:t>
-      </w:r>
-      <w:r>
-        <w:t xml:space="preserve"> to be network or drive related.</w:t>
-      </w:r>
-    </w:p>
-    <w:p>
-      <w:pPr>
-        <w:pStyle w:val="ListParagraph"/>
-        <w:numPr>
-          <w:ilvl w:val="0"/>
-          <w:numId w:val="5"/>
-        </w:numPr>
-      </w:pPr>
-      <w:r>
-        <w:t>Software failures, on the other hand, come in many more varieties.</w:t>
-      </w:r>
-      <w:r>
-        <w:t xml:space="preserve">  And software bugs in distributed systems can be difficult to replicate and</w:t>
-      </w:r>
-      <w:r>
-        <w:t>,</w:t>
-      </w:r>
-      <w:r>
-        <w:t xml:space="preserve"> consequently</w:t>
-      </w:r>
-      <w:r>
-        <w:t>,</w:t>
-      </w:r>
-      <w:r>
-        <w:t xml:space="preserve"> fix.</w:t>
-      </w:r>
-    </w:p>
-    <w:p>
-      <w:pPr>
-        <w:pStyle w:val="ListParagraph"/>
-      </w:pPr>
-      <w:r>
-        <w:t xml:space="preserve">In small, self-contained systems it is much easier to simulate the conditions </w:t>
-      </w:r>
-      <w:r>
-        <w:t xml:space="preserve">required </w:t>
-      </w:r>
-      <w:r>
-        <w:t xml:space="preserve">to </w:t>
-      </w:r>
-      <w:r>
-        <w:t>replicate</w:t>
-      </w:r>
-      <w:r>
-        <w:t xml:space="preserve"> and debug issues, </w:t>
-      </w:r>
-      <w:r>
-        <w:t xml:space="preserve">with </w:t>
-      </w:r>
-      <w:r>
-        <w:t>most of t</w:t>
-      </w:r>
-      <w:r>
-        <w:t xml:space="preserve">hese issues classified as </w:t>
-      </w:r>
-      <w:r>
-        <w:t xml:space="preserve">being a </w:t>
-      </w:r>
-      <w:proofErr w:type="spellStart"/>
-      <w:r>
-        <w:t>Bohrbug</w:t>
-      </w:r>
-      <w:proofErr w:type="spellEnd"/>
-      <w:r>
-        <w:t>, that is a bug</w:t>
-      </w:r>
-      <w:r>
-        <w:t xml:space="preserve"> “</w:t>
-      </w:r>
-      <w:r>
-        <w:t>that manifests itself consistently under a well-defined (but possibly unknown) set of conditions</w:t>
-      </w:r>
-      <w:r>
-        <w:t>”</w:t>
-      </w:r>
-      <w:r>
-        <w:t xml:space="preserve"> [</w:t>
-      </w:r>
-      <w:r>
-        <w:t>3</w:t>
-      </w:r>
-      <w:r>
-        <w:t xml:space="preserve">].  However, in more complex systems or production environments </w:t>
-      </w:r>
-      <w:r>
-        <w:t>having</w:t>
-      </w:r>
-      <w:r>
-        <w:t xml:space="preserve"> many servers, it can be extremely difficult to find and d</w:t>
-      </w:r>
-      <w:r>
-        <w:t xml:space="preserve">iagnose more unusual bugs; like the </w:t>
-      </w:r>
-      <w:proofErr w:type="spellStart"/>
-      <w:r>
-        <w:t>Heisenbug</w:t>
-      </w:r>
-      <w:proofErr w:type="spellEnd"/>
-      <w:r>
-        <w:t xml:space="preserve"> “</w:t>
-      </w:r>
-      <w:r>
-        <w:t>that disappears or alters its characteristics when an attempt is made to study it</w:t>
-      </w:r>
-      <w:r>
-        <w:t>” [</w:t>
-      </w:r>
-      <w:r>
-        <w:t>3</w:t>
-      </w:r>
-      <w:r>
-        <w:t>].</w:t>
-      </w:r>
-    </w:p>
-    <w:p/>
-    <w:p>
-      <w:r>
-        <w:t>With more hardware the probability goes up that there will be a failure somewhere.  A</w:t>
-      </w:r>
-      <w:r>
-        <w:t xml:space="preserve">dd </w:t>
-      </w:r>
-      <w:r>
-        <w:t>more software</w:t>
-      </w:r>
-      <w:r>
-        <w:t xml:space="preserve"> </w:t>
-      </w:r>
-      <w:r>
-        <w:t>and the complex interactions between different programs</w:t>
-      </w:r>
-      <w:r>
-        <w:t xml:space="preserve"> creates </w:t>
-      </w:r>
-      <w:r>
-        <w:t>great</w:t>
-      </w:r>
-      <w:r>
-        <w:t>er</w:t>
-      </w:r>
-      <w:r>
-        <w:t xml:space="preserve"> chance for more bugs, including the unusual ones.  As a result, any distributed design will carefully consider failure and diagnostic scenarios.</w:t>
-      </w:r>
-    </w:p>
-    <w:p/>
-    <w:p>
-      <w:r>
-        <w:t xml:space="preserve">When </w:t>
-      </w:r>
-      <w:r>
-        <w:t>designing distributed systems it is said that the following (perhaps normal) assumptions should be considered</w:t>
-      </w:r>
-      <w:r>
-        <w:t xml:space="preserve"> false (</w:t>
-      </w:r>
-      <w:r>
-        <w:t xml:space="preserve">and these </w:t>
-      </w:r>
-      <w:r>
-        <w:t xml:space="preserve">are </w:t>
-      </w:r>
-      <w:r>
-        <w:t>so well known</w:t>
-      </w:r>
-      <w:r>
-        <w:t xml:space="preserve"> that they </w:t>
-      </w:r>
-      <w:r>
-        <w:t xml:space="preserve">commonly </w:t>
-      </w:r>
-      <w:r>
-        <w:t>referred to as the Fal</w:t>
-      </w:r>
-      <w:r>
-        <w:t>lacies of Distributed Computing)</w:t>
-      </w:r>
-      <w:r>
-        <w:t>:</w:t>
-      </w:r>
-    </w:p>
-    <w:p>
-      <w:pPr>
-        <w:pStyle w:val="ListParagraph"/>
-        <w:numPr>
-          <w:ilvl w:val="0"/>
-          <w:numId w:val="4"/>
-        </w:numPr>
-      </w:pPr>
-      <w:r>
-        <w:t>The network is reliable.</w:t>
-      </w:r>
-    </w:p>
-    <w:p>
-      <w:pPr>
-        <w:pStyle w:val="ListParagraph"/>
-        <w:numPr>
-          <w:ilvl w:val="0"/>
-          <w:numId w:val="4"/>
-        </w:numPr>
-      </w:pPr>
-      <w:r>
-        <w:t>Latency is zero.</w:t>
-      </w:r>
-    </w:p>
-    <w:p>
-      <w:pPr>
-        <w:pStyle w:val="ListParagraph"/>
-        <w:numPr>
-          <w:ilvl w:val="0"/>
-          <w:numId w:val="4"/>
-        </w:numPr>
-      </w:pPr>
-      <w:r>
-        <w:t>Bandwidth is infinite.</w:t>
-      </w:r>
-    </w:p>
-    <w:p>
-      <w:pPr>
-        <w:pStyle w:val="ListParagraph"/>
-        <w:numPr>
-          <w:ilvl w:val="0"/>
-          <w:numId w:val="4"/>
-        </w:numPr>
-      </w:pPr>
-      <w:r>
-        <w:t>The network is secure.</w:t>
-      </w:r>
-    </w:p>
-    <w:p>
-      <w:pPr>
-        <w:pStyle w:val="ListParagraph"/>
-        <w:numPr>
-          <w:ilvl w:val="0"/>
-          <w:numId w:val="4"/>
-        </w:numPr>
-      </w:pPr>
-      <w:r>
-        <w:t>Topology doesn't change.</w:t>
-      </w:r>
-    </w:p>
-    <w:p>
-      <w:pPr>
-        <w:pStyle w:val="ListParagraph"/>
-        <w:numPr>
-          <w:ilvl w:val="0"/>
-          <w:numId w:val="4"/>
-        </w:numPr>
-      </w:pPr>
-      <w:r>
-        <w:t>There is one administrator.</w:t>
-      </w:r>
-    </w:p>
-    <w:p>
-      <w:pPr>
-        <w:pStyle w:val="ListParagraph"/>
-        <w:numPr>
-          <w:ilvl w:val="0"/>
-          <w:numId w:val="4"/>
-        </w:numPr>
-      </w:pPr>
-      <w:r>
-        <w:t>Transport cost is zero.</w:t>
-      </w:r>
-    </w:p>
-    <w:p>
-      <w:pPr>
-        <w:pStyle w:val="ListParagraph"/>
-        <w:numPr>
-          <w:ilvl w:val="0"/>
-          <w:numId w:val="4"/>
-        </w:numPr>
-      </w:pPr>
-      <w:r>
-        <w:t>The network is homogeneous. [</w:t>
-      </w:r>
-      <w:r>
-        <w:t>4</w:t>
-      </w:r>
-      <w:r>
-        <w:t>]</w:t>
-      </w:r>
-    </w:p>
-    <w:p>
       <w:bookmarkStart w:id="0" w:name="_GoBack"/>
       <w:bookmarkEnd w:id="0"/>
     </w:p>
-    <w:p>
-      <w:r>
-        <w:t xml:space="preserve">By challenging each of these assumptions and looking at the system design within that context it can help identify potential risk areas.  </w:t>
-      </w:r>
-      <w:r>
-        <w:t xml:space="preserve">Systems that exhibit the </w:t>
-      </w:r>
-      <w:r>
-        <w:t>key principles</w:t>
-      </w:r>
-      <w:r>
-        <w:t>, like</w:t>
-      </w:r>
-      <w:r>
-        <w:t xml:space="preserve"> </w:t>
-      </w:r>
-      <w:r>
-        <w:t>reliability and availability</w:t>
-      </w:r>
-      <w:r>
-        <w:t>,</w:t>
-      </w:r>
-      <w:r>
-        <w:t xml:space="preserve"> </w:t>
-      </w:r>
-      <w:r>
-        <w:t>have designs</w:t>
-      </w:r>
-      <w:r>
-        <w:t xml:space="preserve"> that </w:t>
-      </w:r>
-      <w:r>
-        <w:t xml:space="preserve">take </w:t>
-      </w:r>
-      <w:r>
-        <w:t xml:space="preserve">each of these fallacies </w:t>
-      </w:r>
-      <w:r>
-        <w:t>into consideration</w:t>
-      </w:r>
-      <w:r>
-        <w:t>. Handling failures in these areas can be done in an automated way, or other times the design may simply involve a plan or reaction for when they occur.  And, t</w:t>
-      </w:r>
-      <w:r>
-        <w:t xml:space="preserve">here </w:t>
-      </w:r>
-      <w:r>
-        <w:t>many different techniques that come in handy</w:t>
-      </w:r>
-      <w:r>
-        <w:t xml:space="preserve"> guarding against failure, redundancy was covered above, but two other important techniques</w:t>
-      </w:r>
-      <w:r>
-        <w:t>,</w:t>
-      </w:r>
-      <w:r>
-        <w:t xml:space="preserve"> </w:t>
-      </w:r>
-      <w:r>
-        <w:t xml:space="preserve">not covered here, </w:t>
-      </w:r>
-      <w:r>
-        <w:t>are fault tolerance and monitoring</w:t>
-      </w:r>
-      <w:r>
-        <w:t xml:space="preserve"> (if you want to read more you can check out some additional information on my blog post on </w:t>
-      </w:r>
-      <w:r>
-        <w:fldChar w:fldCharType="begin"/>
-      </w:r>
-      <w:r>
-        <w:instrText xml:space="preserve"> HYPERLINK "http://katemats.com/2011/11/13/distributed-systems-basics-handling-failure-fault-tolerance-and-monitoring/" </w:instrText>
-      </w:r>
-      <w:r>
-        <w:fldChar w:fldCharType="separate"/>
-      </w:r>
-      <w:r>
-        <w:rPr>
-          <w:rStyle w:val="Hyperlink"/>
-        </w:rPr>
-        <w:t>fault tolerance and monitoring</w:t>
-      </w:r>
-      <w:r>
-        <w:fldChar w:fldCharType="end"/>
-      </w:r>
-      <w:r>
-        <w:t>).</w:t>
+    <w:p/>
+    <w:p>
+      <w:r>
+        <w:t xml:space="preserve">There are lots of ways to mitigate risk and handle failures, however, in the interest of brevity they are not covered in this chapter.  If you are interested in reading more, you can check out this blog post on </w:t>
+      </w:r>
+      <w:hyperlink r:id="rId14" w:history="1">
+        <w:r>
+          <w:rPr>
+            <w:rStyle w:val="Hyperlink"/>
+          </w:rPr>
+          <w:t>Handling Failures in Distributed Systems</w:t>
+        </w:r>
+      </w:hyperlink>
+      <w:r>
+        <w:t xml:space="preserve"> (focused on fault tolerance and monitoring). </w:t>
       </w:r>
     </w:p>
     <w:p/>
@@ -2820,7 +2409,7 @@
                     <pic:cNvPicPr/>
                   </pic:nvPicPr>
                   <pic:blipFill>
-                    <a:blip r:embed="rId14">
+                    <a:blip r:embed="rId15">
                       <a:extLst>
                         <a:ext uri="{28A0092B-C50C-407E-A947-70E740481C1C}">
                           <a14:useLocalDpi xmlns:a14="http://schemas.microsoft.com/office/drawing/2010/main" val="0"/>
@@ -3005,7 +2594,7 @@
                     <pic:cNvPicPr/>
                   </pic:nvPicPr>
                   <pic:blipFill>
-                    <a:blip r:embed="rId15">
+                    <a:blip r:embed="rId16">
                       <a:extLst>
                         <a:ext uri="{28A0092B-C50C-407E-A947-70E740481C1C}">
                           <a14:useLocalDpi xmlns:a14="http://schemas.microsoft.com/office/drawing/2010/main" val="0"/>
@@ -3102,7 +2691,7 @@
                     <pic:cNvPicPr/>
                   </pic:nvPicPr>
                   <pic:blipFill>
-                    <a:blip r:embed="rId16">
+                    <a:blip r:embed="rId17">
                       <a:extLst>
                         <a:ext uri="{28A0092B-C50C-407E-A947-70E740481C1C}">
                           <a14:useLocalDpi xmlns:a14="http://schemas.microsoft.com/office/drawing/2010/main" val="0"/>
@@ -3263,7 +2852,7 @@
                     <pic:cNvPicPr/>
                   </pic:nvPicPr>
                   <pic:blipFill>
-                    <a:blip r:embed="rId17">
+                    <a:blip r:embed="rId18">
                       <a:extLst>
                         <a:ext uri="{28A0092B-C50C-407E-A947-70E740481C1C}">
                           <a14:useLocalDpi xmlns:a14="http://schemas.microsoft.com/office/drawing/2010/main" val="0"/>
@@ -3345,7 +2934,7 @@
                     <pic:cNvPicPr/>
                   </pic:nvPicPr>
                   <pic:blipFill>
-                    <a:blip r:embed="rId18">
+                    <a:blip r:embed="rId19">
                       <a:extLst>
                         <a:ext uri="{28A0092B-C50C-407E-A947-70E740481C1C}">
                           <a14:useLocalDpi xmlns:a14="http://schemas.microsoft.com/office/drawing/2010/main" val="0"/>
@@ -3525,7 +3114,7 @@
                     <pic:cNvPicPr/>
                   </pic:nvPicPr>
                   <pic:blipFill>
-                    <a:blip r:embed="rId19">
+                    <a:blip r:embed="rId20">
                       <a:extLst>
                         <a:ext uri="{28A0092B-C50C-407E-A947-70E740481C1C}">
                           <a14:useLocalDpi xmlns:a14="http://schemas.microsoft.com/office/drawing/2010/main" val="0"/>
@@ -3579,7 +3168,7 @@
                     <pic:cNvPicPr/>
                   </pic:nvPicPr>
                   <pic:blipFill>
-                    <a:blip r:embed="rId20">
+                    <a:blip r:embed="rId21">
                       <a:extLst>
                         <a:ext uri="{28A0092B-C50C-407E-A947-70E740481C1C}">
                           <a14:useLocalDpi xmlns:a14="http://schemas.microsoft.com/office/drawing/2010/main" val="0"/>
@@ -3813,7 +3402,7 @@
                     <pic:cNvPicPr/>
                   </pic:nvPicPr>
                   <pic:blipFill>
-                    <a:blip r:embed="rId21">
+                    <a:blip r:embed="rId22">
                       <a:extLst>
                         <a:ext uri="{28A0092B-C50C-407E-A947-70E740481C1C}">
                           <a14:useLocalDpi xmlns:a14="http://schemas.microsoft.com/office/drawing/2010/main" val="0"/>
@@ -3890,7 +3479,7 @@
       <w:r>
         <w:t xml:space="preserve"> cache is </w:t>
       </w:r>
-      <w:hyperlink r:id="rId22" w:history="1">
+      <w:hyperlink r:id="rId23" w:history="1">
         <w:proofErr w:type="spellStart"/>
         <w:r>
           <w:rPr>
@@ -4033,7 +3622,7 @@
                     <pic:cNvPicPr/>
                   </pic:nvPicPr>
                   <pic:blipFill>
-                    <a:blip r:embed="rId23">
+                    <a:blip r:embed="rId24">
                       <a:extLst>
                         <a:ext uri="{28A0092B-C50C-407E-A947-70E740481C1C}">
                           <a14:useLocalDpi xmlns:a14="http://schemas.microsoft.com/office/drawing/2010/main" val="0"/>
@@ -4190,7 +3779,7 @@
                     <pic:cNvPicPr/>
                   </pic:nvPicPr>
                   <pic:blipFill>
-                    <a:blip r:embed="rId24">
+                    <a:blip r:embed="rId25">
                       <a:extLst>
                         <a:ext uri="{28A0092B-C50C-407E-A947-70E740481C1C}">
                           <a14:useLocalDpi xmlns:a14="http://schemas.microsoft.com/office/drawing/2010/main" val="0"/>
@@ -4310,7 +3899,7 @@
                     <pic:cNvPicPr/>
                   </pic:nvPicPr>
                   <pic:blipFill>
-                    <a:blip r:embed="rId25">
+                    <a:blip r:embed="rId26">
                       <a:extLst>
                         <a:ext uri="{28A0092B-C50C-407E-A947-70E740481C1C}">
                           <a14:useLocalDpi xmlns:a14="http://schemas.microsoft.com/office/drawing/2010/main" val="0"/>
@@ -4368,7 +3957,7 @@
       <w:r>
         <w:t xml:space="preserve">there are many options to consider (there are some listed here: </w:t>
       </w:r>
-      <w:hyperlink r:id="rId26" w:history="1">
+      <w:hyperlink r:id="rId27" w:history="1">
         <w:r>
           <w:rPr>
             <w:rStyle w:val="Hyperlink"/>
@@ -4382,7 +3971,7 @@
       <w:r>
         <w:t xml:space="preserve"> </w:t>
       </w:r>
-      <w:hyperlink r:id="rId27" w:history="1">
+      <w:hyperlink r:id="rId28" w:history="1">
         <w:r>
           <w:rPr>
             <w:rStyle w:val="Hyperlink"/>
@@ -4393,7 +3982,7 @@
       <w:r>
         <w:t xml:space="preserve"> and </w:t>
       </w:r>
-      <w:hyperlink r:id="rId28" w:history="1">
+      <w:hyperlink r:id="rId29" w:history="1">
         <w:r>
           <w:rPr>
             <w:rStyle w:val="Hyperlink"/>
@@ -4643,7 +4232,7 @@
                     </pic:cNvPicPr>
                   </pic:nvPicPr>
                   <pic:blipFill>
-                    <a:blip r:embed="rId29">
+                    <a:blip r:embed="rId30">
                       <a:extLst>
                         <a:ext uri="{28A0092B-C50C-407E-A947-70E740481C1C}">
                           <a14:useLocalDpi xmlns:a14="http://schemas.microsoft.com/office/drawing/2010/main" val="0"/>
@@ -4752,7 +4341,7 @@
                     </pic:cNvPicPr>
                   </pic:nvPicPr>
                   <pic:blipFill>
-                    <a:blip r:embed="rId30">
+                    <a:blip r:embed="rId31">
                       <a:extLst>
                         <a:ext uri="{28A0092B-C50C-407E-A947-70E740481C1C}">
                           <a14:useLocalDpi xmlns:a14="http://schemas.microsoft.com/office/drawing/2010/main" val="0"/>
@@ -5169,7 +4758,7 @@
                     <pic:cNvPicPr/>
                   </pic:nvPicPr>
                   <pic:blipFill>
-                    <a:blip r:embed="rId31">
+                    <a:blip r:embed="rId32">
                       <a:extLst>
                         <a:ext uri="{28A0092B-C50C-407E-A947-70E740481C1C}">
                           <a14:useLocalDpi xmlns:a14="http://schemas.microsoft.com/office/drawing/2010/main" val="0"/>
@@ -5206,7 +4795,7 @@
       <w:r>
         <w:t xml:space="preserve">load balancer that has received wide adoption is </w:t>
       </w:r>
-      <w:hyperlink r:id="rId32" w:history="1">
+      <w:hyperlink r:id="rId33" w:history="1">
         <w:proofErr w:type="spellStart"/>
         <w:r>
           <w:rPr>
@@ -5254,7 +4843,7 @@
                     <pic:cNvPicPr/>
                   </pic:nvPicPr>
                   <pic:blipFill>
-                    <a:blip r:embed="rId33">
+                    <a:blip r:embed="rId34">
                       <a:extLst>
                         <a:ext uri="{28A0092B-C50C-407E-A947-70E740481C1C}">
                           <a14:useLocalDpi xmlns:a14="http://schemas.microsoft.com/office/drawing/2010/main" val="0"/>
@@ -5432,7 +5021,7 @@
                     <pic:cNvPicPr/>
                   </pic:nvPicPr>
                   <pic:blipFill>
-                    <a:blip r:embed="rId34">
+                    <a:blip r:embed="rId35">
                       <a:extLst>
                         <a:ext uri="{28A0092B-C50C-407E-A947-70E740481C1C}">
                           <a14:useLocalDpi xmlns:a14="http://schemas.microsoft.com/office/drawing/2010/main" val="0"/>
@@ -5521,7 +5110,7 @@
                     <pic:cNvPicPr/>
                   </pic:nvPicPr>
                   <pic:blipFill>
-                    <a:blip r:embed="rId35">
+                    <a:blip r:embed="rId36">
                       <a:extLst>
                         <a:ext uri="{28A0092B-C50C-407E-A947-70E740481C1C}">
                           <a14:useLocalDpi xmlns:a14="http://schemas.microsoft.com/office/drawing/2010/main" val="0"/>
@@ -5553,7 +5142,7 @@
       <w:r>
         <w:t xml:space="preserve">Queues are fundamental in managing distributed communication between different parts of any large-scale distributed system, and there are lots of ways to implement them.  There are quite a few open source queues like </w:t>
       </w:r>
-      <w:hyperlink r:id="rId36" w:history="1">
+      <w:hyperlink r:id="rId37" w:history="1">
         <w:proofErr w:type="spellStart"/>
         <w:r>
           <w:rPr>
@@ -5566,7 +5155,7 @@
       <w:r>
         <w:t xml:space="preserve">, </w:t>
       </w:r>
-      <w:hyperlink r:id="rId37" w:history="1">
+      <w:hyperlink r:id="rId38" w:history="1">
         <w:proofErr w:type="spellStart"/>
         <w:r>
           <w:rPr>
@@ -5579,7 +5168,7 @@
       <w:r>
         <w:t xml:space="preserve">, </w:t>
       </w:r>
-      <w:hyperlink r:id="rId38" w:history="1">
+      <w:hyperlink r:id="rId39" w:history="1">
         <w:proofErr w:type="spellStart"/>
         <w:r>
           <w:rPr>
@@ -5592,7 +5181,7 @@
       <w:r>
         <w:t xml:space="preserve">, but some also use services like </w:t>
       </w:r>
-      <w:hyperlink r:id="rId39" w:history="1">
+      <w:hyperlink r:id="rId40" w:history="1">
         <w:r>
           <w:rPr>
             <w:rStyle w:val="Hyperlink"/>
@@ -5603,7 +5192,7 @@
       <w:r>
         <w:t xml:space="preserve">, or even data stores like </w:t>
       </w:r>
-      <w:hyperlink r:id="rId40" w:history="1">
+      <w:hyperlink r:id="rId41" w:history="1">
         <w:proofErr w:type="spellStart"/>
         <w:r>
           <w:rPr>
@@ -5666,7 +5255,7 @@
       <w:r>
         <w:t xml:space="preserve"> benchmarking, </w:t>
       </w:r>
-      <w:hyperlink r:id="rId41" w:history="1">
+      <w:hyperlink r:id="rId42" w:history="1">
         <w:r>
           <w:rPr>
             <w:rStyle w:val="Hyperlink"/>
@@ -5677,7 +5266,7 @@
       <w:r>
         <w:t xml:space="preserve"> and results </w:t>
       </w:r>
-      <w:hyperlink r:id="rId42" w:history="1">
+      <w:hyperlink r:id="rId43" w:history="1">
         <w:r>
           <w:rPr>
             <w:rStyle w:val="Hyperlink"/>
@@ -5710,7 +5299,7 @@
       <w:r>
         <w:t xml:space="preserve"> software bug, </w:t>
       </w:r>
-      <w:hyperlink r:id="rId43" w:history="1">
+      <w:hyperlink r:id="rId44" w:history="1">
         <w:r>
           <w:rPr>
             <w:rStyle w:val="Hyperlink"/>
@@ -5746,7 +5335,7 @@
       <w:r>
         <w:t xml:space="preserve">] The Pathologies of Big Data, </w:t>
       </w:r>
-      <w:hyperlink r:id="rId44" w:history="1">
+      <w:hyperlink r:id="rId45" w:history="1">
         <w:r>
           <w:rPr>
             <w:rStyle w:val="Hyperlink"/>
@@ -5759,7 +5348,7 @@
       <w:r>
         <w:t xml:space="preserve">[6] Inside Google Books blog post, </w:t>
       </w:r>
-      <w:hyperlink r:id="rId45" w:history="1">
+      <w:hyperlink r:id="rId46" w:history="1">
         <w:r>
           <w:rPr>
             <w:rStyle w:val="Hyperlink"/>
@@ -5778,7 +5367,7 @@
       <w:r>
         <w:t xml:space="preserve">] Facebook caching and performance, </w:t>
       </w:r>
-      <w:hyperlink r:id="rId46" w:history="1">
+      <w:hyperlink r:id="rId47" w:history="1">
         <w:r>
           <w:rPr>
             <w:rStyle w:val="Hyperlink"/>
@@ -5805,7 +5394,7 @@
       <w:r>
         <w:t xml:space="preserve"> at Facebook, </w:t>
       </w:r>
-      <w:hyperlink r:id="rId47" w:history="1">
+      <w:hyperlink r:id="rId48" w:history="1">
         <w:r>
           <w:rPr>
             <w:rStyle w:val="Hyperlink"/>
@@ -5840,7 +5429,7 @@
       </w:r>
     </w:p>
     <w:p>
-      <w:hyperlink r:id="rId48" w:history="1">
+      <w:hyperlink r:id="rId49" w:history="1">
         <w:r>
           <w:rPr>
             <w:rStyle w:val="Hyperlink"/>
@@ -5853,7 +5442,7 @@
       <w:r>
         <w:t xml:space="preserve">Building for the Cloud is Building for Scalability, </w:t>
       </w:r>
-      <w:hyperlink r:id="rId49" w:history="1">
+      <w:hyperlink r:id="rId50" w:history="1">
         <w:r>
           <w:rPr>
             <w:rStyle w:val="Hyperlink"/>
@@ -5863,7 +5452,7 @@
       </w:hyperlink>
     </w:p>
     <w:p>
-      <w:hyperlink r:id="rId50" w:history="1">
+      <w:hyperlink r:id="rId51" w:history="1">
         <w:r>
           <w:rPr>
             <w:rStyle w:val="Hyperlink"/>
@@ -5876,7 +5465,7 @@
       <w:r>
         <w:t xml:space="preserve">Towards Robust Distributed Systems, </w:t>
       </w:r>
-      <w:hyperlink r:id="rId51" w:history="1">
+      <w:hyperlink r:id="rId52" w:history="1">
         <w:r>
           <w:rPr>
             <w:rStyle w:val="Hyperlink"/>
@@ -5889,7 +5478,7 @@
       <w:r>
         <w:t xml:space="preserve">You Can’t Sacrifice Partition Tolerance, </w:t>
       </w:r>
-      <w:hyperlink r:id="rId52" w:history="1">
+      <w:hyperlink r:id="rId53" w:history="1">
         <w:r>
           <w:rPr>
             <w:rStyle w:val="Hyperlink"/>
@@ -5902,7 +5491,7 @@
       <w:r>
         <w:t xml:space="preserve">Lessons from Giant Scale Services, </w:t>
       </w:r>
-      <w:hyperlink r:id="rId53" w:history="1">
+      <w:hyperlink r:id="rId54" w:history="1">
         <w:r>
           <w:rPr>
             <w:rStyle w:val="Hyperlink"/>
@@ -6778,6 +6367,7 @@
   <w:style w:type="character" w:default="1" w:styleId="DefaultParagraphFont">
     <w:name w:val="Default Paragraph Font"/>
     <w:uiPriority w:val="1"/>
+    <w:semiHidden/>
     <w:unhideWhenUsed/>
   </w:style>
   <w:style w:type="table" w:default="1" w:styleId="TableNormal">
@@ -7269,6 +6859,7 @@
   <w:style w:type="character" w:default="1" w:styleId="DefaultParagraphFont">
     <w:name w:val="Default Paragraph Font"/>
     <w:uiPriority w:val="1"/>
+    <w:semiHidden/>
     <w:unhideWhenUsed/>
   </w:style>
   <w:style w:type="table" w:default="1" w:styleId="TableNormal">

</xml_diff>